<commit_message>
added MegaServer(new version of server) and msgHandler with function which deal with the protocol requests
</commit_message>
<xml_diff>
--- a/ConverstaionProtocol.docx
+++ b/ConverstaionProtocol.docx
@@ -28,7 +28,6 @@
         <w:bidi w:val="0"/>
         <w:jc w:val="center"/>
         <w:rPr>
-          <w:rFonts w:hint="cs"/>
           <w:b/>
           <w:bCs/>
           <w:sz w:val="48"/>
@@ -42,7 +41,6 @@
         <w:bidi w:val="0"/>
         <w:jc w:val="center"/>
         <w:rPr>
-          <w:rFonts w:hint="cs"/>
           <w:b/>
           <w:bCs/>
           <w:sz w:val="36"/>
@@ -121,8 +119,6 @@
         </w:rPr>
         <w:t>*</w:t>
       </w:r>
-      <w:bookmarkStart w:id="0" w:name="_GoBack"/>
-      <w:bookmarkEnd w:id="0"/>
       <w:r>
         <w:rPr>
           <w:sz w:val="36"/>
@@ -343,7 +339,13 @@
               <w:bidi w:val="0"/>
             </w:pPr>
             <w:r>
-              <w:t>"$400$"</w:t>
+              <w:t>"$400$</w:t>
+            </w:r>
+            <w:r>
+              <w:t>\n</w:t>
+            </w:r>
+            <w:r>
+              <w:t>"</w:t>
             </w:r>
           </w:p>
         </w:tc>
@@ -416,6 +418,9 @@
               <w:t>$100#omri_zaiman$</w:t>
             </w:r>
             <w:r>
+              <w:t>\n</w:t>
+            </w:r>
+            <w:r>
               <w:t>"</w:t>
             </w:r>
           </w:p>
@@ -489,6 +494,9 @@
               <w:t>$101$</w:t>
             </w:r>
             <w:r>
+              <w:t>\n</w:t>
+            </w:r>
+            <w:r>
               <w:t>"</w:t>
             </w:r>
           </w:p>
@@ -559,13 +567,10 @@
               <w:t>"</w:t>
             </w:r>
             <w:r>
-              <w:t>$</w:t>
-            </w:r>
-            <w:r>
-              <w:t>102</w:t>
-            </w:r>
-            <w:r>
-              <w:t>$</w:t>
+              <w:t>$102$</w:t>
+            </w:r>
+            <w:r>
+              <w:t>\n</w:t>
             </w:r>
             <w:r>
               <w:t>"</w:t>
@@ -638,13 +643,10 @@
               <w:t>"</w:t>
             </w:r>
             <w:r>
-              <w:t>$</w:t>
-            </w:r>
-            <w:r>
-              <w:t>200</w:t>
-            </w:r>
-            <w:r>
-              <w:t>$</w:t>
+              <w:t>$200$</w:t>
+            </w:r>
+            <w:r>
+              <w:t>\n</w:t>
             </w:r>
             <w:r>
               <w:t>"</w:t>
@@ -701,10 +703,7 @@
               <w:bidi w:val="0"/>
             </w:pPr>
             <w:r>
-              <w:t xml:space="preserve">Provide </w:t>
-            </w:r>
-            <w:r>
-              <w:t>available trainings list</w:t>
+              <w:t>Provide available trainings list</w:t>
             </w:r>
           </w:p>
         </w:tc>
@@ -720,29 +719,28 @@
               <w:t>"</w:t>
             </w:r>
             <w:r>
+              <w:t>$201</w:t>
+            </w:r>
+            <w:r>
+              <w:t>#</w:t>
+            </w:r>
+            <w:r>
+              <w:t>[1234,25.2.2020</w:t>
+            </w:r>
+            <w:r>
+              <w:t>,13:40,Goshen</w:t>
+            </w:r>
+            <w:r>
+              <w:t>]</w:t>
+            </w:r>
+            <w:r>
               <w:t>$</w:t>
             </w:r>
             <w:r>
-              <w:t>2</w:t>
-            </w:r>
-            <w:r>
-              <w:t>01</w:t>
-            </w:r>
-            <w:r>
-              <w:t>#</w:t>
-            </w:r>
-            <w:r>
-              <w:t>[1234,25.2.2020</w:t>
-            </w:r>
-            <w:r>
-              <w:t>,13:40,Goshen</w:t>
-            </w:r>
-            <w:r>
-              <w:t>]</w:t>
-            </w:r>
-            <w:r>
-              <w:t>$</w:t>
-            </w:r>
+              <w:t>\n</w:t>
+            </w:r>
+            <w:bookmarkStart w:id="0" w:name="_GoBack"/>
+            <w:bookmarkEnd w:id="0"/>
             <w:r>
               <w:t>"</w:t>
             </w:r>
@@ -817,6 +815,9 @@
               <w:t>$300#1234$</w:t>
             </w:r>
             <w:r>
+              <w:t>\n</w:t>
+            </w:r>
+            <w:r>
               <w:t>"</w:t>
             </w:r>
           </w:p>
@@ -909,6 +910,9 @@
               <w:t>]$</w:t>
             </w:r>
             <w:r>
+              <w:t>\n</w:t>
+            </w:r>
+            <w:r>
               <w:t>"</w:t>
             </w:r>
           </w:p>
@@ -982,6 +986,9 @@
               <w:t>$350#1234$</w:t>
             </w:r>
             <w:r>
+              <w:t>\n</w:t>
+            </w:r>
+            <w:r>
               <w:t>"</w:t>
             </w:r>
           </w:p>
@@ -1059,6 +1066,9 @@
             </w:r>
             <w:r>
               <w:t>roy$</w:t>
+            </w:r>
+            <w:r>
+              <w:t>\n</w:t>
             </w:r>
             <w:r>
               <w:t>"</w:t>

</xml_diff>

<commit_message>
added functions' declarations to msgHandler
</commit_message>
<xml_diff>
--- a/ConverstaionProtocol.docx
+++ b/ConverstaionProtocol.docx
@@ -144,11 +144,11 @@
         <w:tblLook w:val="04A0" w:firstRow="1" w:lastRow="0" w:firstColumn="1" w:lastColumn="0" w:noHBand="0" w:noVBand="1"/>
       </w:tblPr>
       <w:tblGrid>
-        <w:gridCol w:w="1061"/>
-        <w:gridCol w:w="1244"/>
-        <w:gridCol w:w="1131"/>
-        <w:gridCol w:w="3314"/>
-        <w:gridCol w:w="4230"/>
+        <w:gridCol w:w="1059"/>
+        <w:gridCol w:w="1242"/>
+        <w:gridCol w:w="1126"/>
+        <w:gridCol w:w="3293"/>
+        <w:gridCol w:w="4260"/>
       </w:tblGrid>
       <w:tr>
         <w:tc>
@@ -415,7 +415,13 @@
               <w:t>"</w:t>
             </w:r>
             <w:r>
-              <w:t>$100#omri_zaiman$</w:t>
+              <w:t>$100</w:t>
+            </w:r>
+            <w:r>
+              <w:t>#1234</w:t>
+            </w:r>
+            <w:r>
+              <w:t>#omri_zaiman$</w:t>
             </w:r>
             <w:r>
               <w:t>\n</w:t>
@@ -567,7 +573,13 @@
               <w:t>"</w:t>
             </w:r>
             <w:r>
-              <w:t>$102$</w:t>
+              <w:t>$102</w:t>
+            </w:r>
+            <w:r>
+              <w:t>#invalid_player_name</w:t>
+            </w:r>
+            <w:r>
+              <w:t>$</w:t>
             </w:r>
             <w:r>
               <w:t>\n</w:t>
@@ -739,181 +751,254 @@
             <w:r>
               <w:t>\n</w:t>
             </w:r>
+            <w:r>
+              <w:t>m</w:t>
+            </w:r>
+            <w:r>
+              <w:t>"</w:t>
+            </w:r>
+          </w:p>
+        </w:tc>
+      </w:tr>
+      <w:tr>
+        <w:tc>
+          <w:tcPr>
+            <w:tcW w:w="1061" w:type="dxa"/>
+          </w:tcPr>
+          <w:p>
+            <w:pPr>
+              <w:bidi w:val="0"/>
+            </w:pPr>
+            <w:r>
+              <w:t>300</w:t>
+            </w:r>
+          </w:p>
+        </w:tc>
+        <w:tc>
+          <w:tcPr>
+            <w:tcW w:w="1244" w:type="dxa"/>
+          </w:tcPr>
+          <w:p>
+            <w:pPr>
+              <w:bidi w:val="0"/>
+            </w:pPr>
+            <w:r>
+              <w:t>Client</w:t>
+            </w:r>
+          </w:p>
+        </w:tc>
+        <w:tc>
+          <w:tcPr>
+            <w:tcW w:w="1131" w:type="dxa"/>
+          </w:tcPr>
+          <w:p>
+            <w:pPr>
+              <w:bidi w:val="0"/>
+            </w:pPr>
+            <w:r>
+              <w:t>Server</w:t>
+            </w:r>
+          </w:p>
+        </w:tc>
+        <w:tc>
+          <w:tcPr>
+            <w:tcW w:w="3314" w:type="dxa"/>
+          </w:tcPr>
+          <w:p>
+            <w:pPr>
+              <w:bidi w:val="0"/>
+            </w:pPr>
+            <w:r>
+              <w:t>Get teams by ID</w:t>
+            </w:r>
+          </w:p>
+        </w:tc>
+        <w:tc>
+          <w:tcPr>
+            <w:tcW w:w="4230" w:type="dxa"/>
+          </w:tcPr>
+          <w:p>
+            <w:pPr>
+              <w:bidi w:val="0"/>
+            </w:pPr>
+            <w:r>
+              <w:t>"</w:t>
+            </w:r>
+            <w:r>
+              <w:t>$300#1234$</w:t>
+            </w:r>
+            <w:r>
+              <w:t>\n</w:t>
+            </w:r>
+            <w:r>
+              <w:t>"</w:t>
+            </w:r>
+          </w:p>
+        </w:tc>
+      </w:tr>
+      <w:tr>
+        <w:tc>
+          <w:tcPr>
+            <w:tcW w:w="1061" w:type="dxa"/>
+          </w:tcPr>
+          <w:p>
+            <w:pPr>
+              <w:bidi w:val="0"/>
+            </w:pPr>
+            <w:r>
+              <w:t>301</w:t>
+            </w:r>
+          </w:p>
+        </w:tc>
+        <w:tc>
+          <w:tcPr>
+            <w:tcW w:w="1244" w:type="dxa"/>
+          </w:tcPr>
+          <w:p>
+            <w:pPr>
+              <w:bidi w:val="0"/>
+            </w:pPr>
+            <w:r>
+              <w:t>Server</w:t>
+            </w:r>
+          </w:p>
+        </w:tc>
+        <w:tc>
+          <w:tcPr>
+            <w:tcW w:w="1131" w:type="dxa"/>
+          </w:tcPr>
+          <w:p>
+            <w:pPr>
+              <w:bidi w:val="0"/>
+            </w:pPr>
+            <w:r>
+              <w:t>Client</w:t>
+            </w:r>
+          </w:p>
+        </w:tc>
+        <w:tc>
+          <w:tcPr>
+            <w:tcW w:w="3314" w:type="dxa"/>
+          </w:tcPr>
+          <w:p>
+            <w:pPr>
+              <w:bidi w:val="0"/>
+            </w:pPr>
+            <w:r>
+              <w:t>Provide teams for specific</w:t>
+            </w:r>
+            <w:r>
+              <w:t xml:space="preserve"> training</w:t>
+            </w:r>
+          </w:p>
+        </w:tc>
+        <w:tc>
+          <w:tcPr>
+            <w:tcW w:w="4230" w:type="dxa"/>
+          </w:tcPr>
+          <w:p>
+            <w:pPr>
+              <w:bidi w:val="0"/>
+            </w:pPr>
+            <w:r>
+              <w:t>"</w:t>
+            </w:r>
+            <w:r>
+              <w:t>$301#[</w:t>
+            </w:r>
+            <w:proofErr w:type="spellStart"/>
+            <w:r>
+              <w:t>omri,matan</w:t>
+            </w:r>
+            <w:proofErr w:type="spellEnd"/>
+            <w:r>
+              <w:t>]#[</w:t>
+            </w:r>
+            <w:proofErr w:type="spellStart"/>
+            <w:r>
+              <w:t>ofir,roy</w:t>
+            </w:r>
+            <w:proofErr w:type="spellEnd"/>
+            <w:r>
+              <w:t>]$</w:t>
+            </w:r>
+            <w:r>
+              <w:t>\n</w:t>
+            </w:r>
+            <w:r>
+              <w:t>"</w:t>
+            </w:r>
+          </w:p>
+        </w:tc>
+      </w:tr>
+      <w:tr>
+        <w:tc>
+          <w:tcPr>
+            <w:tcW w:w="1061" w:type="dxa"/>
+          </w:tcPr>
+          <w:p>
+            <w:pPr>
+              <w:bidi w:val="0"/>
+            </w:pPr>
+            <w:r>
+              <w:t>302</w:t>
+            </w:r>
+          </w:p>
+        </w:tc>
+        <w:tc>
+          <w:tcPr>
+            <w:tcW w:w="1244" w:type="dxa"/>
+          </w:tcPr>
+          <w:p>
+            <w:pPr>
+              <w:bidi w:val="0"/>
+            </w:pPr>
+            <w:r>
+              <w:t>server</w:t>
+            </w:r>
+          </w:p>
+        </w:tc>
+        <w:tc>
+          <w:tcPr>
+            <w:tcW w:w="1131" w:type="dxa"/>
+          </w:tcPr>
+          <w:p>
+            <w:pPr>
+              <w:bidi w:val="0"/>
+            </w:pPr>
+            <w:r>
+              <w:t>Client</w:t>
+            </w:r>
+          </w:p>
+        </w:tc>
+        <w:tc>
+          <w:tcPr>
+            <w:tcW w:w="3314" w:type="dxa"/>
+          </w:tcPr>
+          <w:p>
+            <w:pPr>
+              <w:bidi w:val="0"/>
+            </w:pPr>
+            <w:r>
+              <w:t>Teams are not built yet</w:t>
+            </w:r>
+          </w:p>
+        </w:tc>
+        <w:tc>
+          <w:tcPr>
+            <w:tcW w:w="4230" w:type="dxa"/>
+          </w:tcPr>
+          <w:p>
+            <w:pPr>
+              <w:bidi w:val="0"/>
+            </w:pPr>
+            <w:r>
+              <w:t>"$302</w:t>
+            </w:r>
             <w:bookmarkStart w:id="0" w:name="_GoBack"/>
             <w:bookmarkEnd w:id="0"/>
             <w:r>
-              <w:t>"</w:t>
-            </w:r>
-          </w:p>
-        </w:tc>
-      </w:tr>
-      <w:tr>
-        <w:tc>
-          <w:tcPr>
-            <w:tcW w:w="1061" w:type="dxa"/>
-          </w:tcPr>
-          <w:p>
-            <w:pPr>
-              <w:bidi w:val="0"/>
-            </w:pPr>
-            <w:r>
-              <w:t>300</w:t>
-            </w:r>
-          </w:p>
-        </w:tc>
-        <w:tc>
-          <w:tcPr>
-            <w:tcW w:w="1244" w:type="dxa"/>
-          </w:tcPr>
-          <w:p>
-            <w:pPr>
-              <w:bidi w:val="0"/>
-            </w:pPr>
-            <w:r>
-              <w:t>Client</w:t>
-            </w:r>
-          </w:p>
-        </w:tc>
-        <w:tc>
-          <w:tcPr>
-            <w:tcW w:w="1131" w:type="dxa"/>
-          </w:tcPr>
-          <w:p>
-            <w:pPr>
-              <w:bidi w:val="0"/>
-            </w:pPr>
-            <w:r>
-              <w:t>Server</w:t>
-            </w:r>
-          </w:p>
-        </w:tc>
-        <w:tc>
-          <w:tcPr>
-            <w:tcW w:w="3314" w:type="dxa"/>
-          </w:tcPr>
-          <w:p>
-            <w:pPr>
-              <w:bidi w:val="0"/>
-            </w:pPr>
-            <w:r>
-              <w:t>Get teams by ID</w:t>
-            </w:r>
-          </w:p>
-        </w:tc>
-        <w:tc>
-          <w:tcPr>
-            <w:tcW w:w="4230" w:type="dxa"/>
-          </w:tcPr>
-          <w:p>
-            <w:pPr>
-              <w:bidi w:val="0"/>
-            </w:pPr>
-            <w:r>
-              <w:t>"</w:t>
-            </w:r>
-            <w:r>
-              <w:t>$300#1234$</w:t>
-            </w:r>
-            <w:r>
-              <w:t>\n</w:t>
-            </w:r>
-            <w:r>
-              <w:t>"</w:t>
-            </w:r>
-          </w:p>
-        </w:tc>
-      </w:tr>
-      <w:tr>
-        <w:tc>
-          <w:tcPr>
-            <w:tcW w:w="1061" w:type="dxa"/>
-          </w:tcPr>
-          <w:p>
-            <w:pPr>
-              <w:bidi w:val="0"/>
-            </w:pPr>
-            <w:r>
-              <w:t>301</w:t>
-            </w:r>
-          </w:p>
-        </w:tc>
-        <w:tc>
-          <w:tcPr>
-            <w:tcW w:w="1244" w:type="dxa"/>
-          </w:tcPr>
-          <w:p>
-            <w:pPr>
-              <w:bidi w:val="0"/>
-            </w:pPr>
-            <w:r>
-              <w:t>Server</w:t>
-            </w:r>
-          </w:p>
-        </w:tc>
-        <w:tc>
-          <w:tcPr>
-            <w:tcW w:w="1131" w:type="dxa"/>
-          </w:tcPr>
-          <w:p>
-            <w:pPr>
-              <w:bidi w:val="0"/>
-            </w:pPr>
-            <w:r>
-              <w:t>Client</w:t>
-            </w:r>
-          </w:p>
-        </w:tc>
-        <w:tc>
-          <w:tcPr>
-            <w:tcW w:w="3314" w:type="dxa"/>
-          </w:tcPr>
-          <w:p>
-            <w:pPr>
-              <w:bidi w:val="0"/>
-            </w:pPr>
-            <w:r>
-              <w:t>Provide teams for specific</w:t>
-            </w:r>
-            <w:r>
-              <w:t xml:space="preserve"> training</w:t>
-            </w:r>
-          </w:p>
-        </w:tc>
-        <w:tc>
-          <w:tcPr>
-            <w:tcW w:w="4230" w:type="dxa"/>
-          </w:tcPr>
-          <w:p>
-            <w:pPr>
-              <w:bidi w:val="0"/>
-            </w:pPr>
-            <w:r>
-              <w:t>"</w:t>
-            </w:r>
-            <w:r>
-              <w:t>$301#[</w:t>
-            </w:r>
-            <w:proofErr w:type="spellStart"/>
-            <w:r>
-              <w:t>omri,matan</w:t>
-            </w:r>
-            <w:proofErr w:type="spellEnd"/>
-            <w:r>
-              <w:t>]#[</w:t>
-            </w:r>
-            <w:proofErr w:type="spellStart"/>
-            <w:r>
-              <w:t>ofir,roy</w:t>
-            </w:r>
-            <w:proofErr w:type="spellEnd"/>
-            <w:r>
-              <w:t>]$</w:t>
-            </w:r>
-            <w:r>
-              <w:t>\n</w:t>
-            </w:r>
-            <w:r>
-              <w:t>"</w:t>
+              <w:t>$"</w:t>
             </w:r>
           </w:p>
         </w:tc>

</xml_diff>

<commit_message>
updated MsgHandler (added enroll_to_training definition)
</commit_message>
<xml_diff>
--- a/ConverstaionProtocol.docx
+++ b/ConverstaionProtocol.docx
@@ -144,11 +144,11 @@
         <w:tblLook w:val="04A0" w:firstRow="1" w:lastRow="0" w:firstColumn="1" w:lastColumn="0" w:noHBand="0" w:noVBand="1"/>
       </w:tblPr>
       <w:tblGrid>
-        <w:gridCol w:w="1059"/>
-        <w:gridCol w:w="1242"/>
-        <w:gridCol w:w="1126"/>
-        <w:gridCol w:w="3293"/>
-        <w:gridCol w:w="4260"/>
+        <w:gridCol w:w="1061"/>
+        <w:gridCol w:w="1244"/>
+        <w:gridCol w:w="1131"/>
+        <w:gridCol w:w="3314"/>
+        <w:gridCol w:w="4230"/>
       </w:tblGrid>
       <w:tr>
         <w:tc>
@@ -751,9 +751,8 @@
             <w:r>
               <w:t>\n</w:t>
             </w:r>
-            <w:r>
-              <w:t>m</w:t>
-            </w:r>
+            <w:bookmarkStart w:id="0" w:name="_GoBack"/>
+            <w:bookmarkEnd w:id="0"/>
             <w:r>
               <w:t>"</w:t>
             </w:r>
@@ -993,12 +992,7 @@
               <w:bidi w:val="0"/>
             </w:pPr>
             <w:r>
-              <w:t>"$302</w:t>
-            </w:r>
-            <w:bookmarkStart w:id="0" w:name="_GoBack"/>
-            <w:bookmarkEnd w:id="0"/>
-            <w:r>
-              <w:t>$"</w:t>
+              <w:t>"$302$"</w:t>
             </w:r>
           </w:p>
         </w:tc>

</xml_diff>

<commit_message>
msg Handler is working'
</commit_message>
<xml_diff>
--- a/ConverstaionProtocol.docx
+++ b/ConverstaionProtocol.docx
@@ -1,6 +1,6 @@
 
 <file path=word/document.xml><?xml version="1.0" encoding="utf-8"?>
-<w:document xmlns:wpc="http://schemas.microsoft.com/office/word/2010/wordprocessingCanvas" xmlns:cx="http://schemas.microsoft.com/office/drawing/2014/chartex" xmlns:cx1="http://schemas.microsoft.com/office/drawing/2015/9/8/chartex" xmlns:mc="http://schemas.openxmlformats.org/markup-compatibility/2006" xmlns:o="urn:schemas-microsoft-com:office:office" xmlns:r="http://schemas.openxmlformats.org/officeDocument/2006/relationships" xmlns:m="http://schemas.openxmlformats.org/officeDocument/2006/math" xmlns:v="urn:schemas-microsoft-com:vml" xmlns:wp14="http://schemas.microsoft.com/office/word/2010/wordprocessingDrawing" xmlns:wp="http://schemas.openxmlformats.org/drawingml/2006/wordprocessingDrawing" xmlns:w10="urn:schemas-microsoft-com:office:word" xmlns:w="http://schemas.openxmlformats.org/wordprocessingml/2006/main" xmlns:w14="http://schemas.microsoft.com/office/word/2010/wordml" xmlns:w15="http://schemas.microsoft.com/office/word/2012/wordml" xmlns:w16se="http://schemas.microsoft.com/office/word/2015/wordml/symex" xmlns:wpg="http://schemas.microsoft.com/office/word/2010/wordprocessingGroup" xmlns:wpi="http://schemas.microsoft.com/office/word/2010/wordprocessingInk" xmlns:wne="http://schemas.microsoft.com/office/word/2006/wordml" xmlns:wps="http://schemas.microsoft.com/office/word/2010/wordprocessingShape" mc:Ignorable="w14 w15 w16se wp14">
+<w:document xmlns:wpc="http://schemas.microsoft.com/office/word/2010/wordprocessingCanvas" xmlns:cx="http://schemas.microsoft.com/office/drawing/2014/chartex" xmlns:mc="http://schemas.openxmlformats.org/markup-compatibility/2006" xmlns:o="urn:schemas-microsoft-com:office:office" xmlns:r="http://schemas.openxmlformats.org/officeDocument/2006/relationships" xmlns:m="http://schemas.openxmlformats.org/officeDocument/2006/math" xmlns:v="urn:schemas-microsoft-com:vml" xmlns:wp14="http://schemas.microsoft.com/office/word/2010/wordprocessingDrawing" xmlns:wp="http://schemas.openxmlformats.org/drawingml/2006/wordprocessingDrawing" xmlns:w10="urn:schemas-microsoft-com:office:word" xmlns:w="http://schemas.openxmlformats.org/wordprocessingml/2006/main" xmlns:w14="http://schemas.microsoft.com/office/word/2010/wordml" xmlns:w15="http://schemas.microsoft.com/office/word/2012/wordml" xmlns:w16se="http://schemas.microsoft.com/office/word/2015/wordml/symex" xmlns:wpg="http://schemas.microsoft.com/office/word/2010/wordprocessingGroup" xmlns:wpi="http://schemas.microsoft.com/office/word/2010/wordprocessingInk" xmlns:wne="http://schemas.microsoft.com/office/word/2006/wordml" xmlns:wps="http://schemas.microsoft.com/office/word/2010/wordprocessingShape" mc:Ignorable="w14 w15 w16se wp14">
   <w:body>
     <w:p>
       <w:pPr>
@@ -139,21 +139,24 @@
     <w:tbl>
       <w:tblPr>
         <w:tblStyle w:val="a3"/>
-        <w:tblW w:w="10980" w:type="dxa"/>
+        <w:tblW w:w="11187" w:type="dxa"/>
         <w:tblInd w:w="-1355" w:type="dxa"/>
         <w:tblLook w:val="04A0" w:firstRow="1" w:lastRow="0" w:firstColumn="1" w:lastColumn="0" w:noHBand="0" w:noVBand="1"/>
       </w:tblPr>
       <w:tblGrid>
-        <w:gridCol w:w="1061"/>
-        <w:gridCol w:w="1244"/>
-        <w:gridCol w:w="1131"/>
-        <w:gridCol w:w="3314"/>
-        <w:gridCol w:w="4230"/>
+        <w:gridCol w:w="984"/>
+        <w:gridCol w:w="1182"/>
+        <w:gridCol w:w="960"/>
+        <w:gridCol w:w="2534"/>
+        <w:gridCol w:w="5527"/>
       </w:tblGrid>
       <w:tr>
-        <w:tc>
-          <w:tcPr>
-            <w:tcW w:w="1061" w:type="dxa"/>
+        <w:trPr>
+          <w:trHeight w:val="345"/>
+        </w:trPr>
+        <w:tc>
+          <w:tcPr>
+            <w:tcW w:w="1008" w:type="dxa"/>
           </w:tcPr>
           <w:p>
             <w:pPr>
@@ -178,7 +181,7 @@
         </w:tc>
         <w:tc>
           <w:tcPr>
-            <w:tcW w:w="1244" w:type="dxa"/>
+            <w:tcW w:w="1204" w:type="dxa"/>
           </w:tcPr>
           <w:p>
             <w:pPr>
@@ -203,7 +206,7 @@
         </w:tc>
         <w:tc>
           <w:tcPr>
-            <w:tcW w:w="1131" w:type="dxa"/>
+            <w:tcW w:w="1004" w:type="dxa"/>
           </w:tcPr>
           <w:p>
             <w:pPr>
@@ -215,6 +218,7 @@
                 <w:szCs w:val="32"/>
               </w:rPr>
             </w:pPr>
+            <w:proofErr w:type="spellStart"/>
             <w:r>
               <w:rPr>
                 <w:b/>
@@ -224,11 +228,12 @@
               </w:rPr>
               <w:t>dest</w:t>
             </w:r>
-          </w:p>
-        </w:tc>
-        <w:tc>
-          <w:tcPr>
-            <w:tcW w:w="3314" w:type="dxa"/>
+            <w:proofErr w:type="spellEnd"/>
+          </w:p>
+        </w:tc>
+        <w:tc>
+          <w:tcPr>
+            <w:tcW w:w="2723" w:type="dxa"/>
           </w:tcPr>
           <w:p>
             <w:pPr>
@@ -253,7 +258,7 @@
         </w:tc>
         <w:tc>
           <w:tcPr>
-            <w:tcW w:w="4230" w:type="dxa"/>
+            <w:tcW w:w="5248" w:type="dxa"/>
           </w:tcPr>
           <w:p>
             <w:pPr>
@@ -278,9 +283,12 @@
         </w:tc>
       </w:tr>
       <w:tr>
-        <w:tc>
-          <w:tcPr>
-            <w:tcW w:w="1061" w:type="dxa"/>
+        <w:trPr>
+          <w:trHeight w:val="225"/>
+        </w:trPr>
+        <w:tc>
+          <w:tcPr>
+            <w:tcW w:w="1008" w:type="dxa"/>
           </w:tcPr>
           <w:p>
             <w:pPr>
@@ -293,7 +301,7 @@
         </w:tc>
         <w:tc>
           <w:tcPr>
-            <w:tcW w:w="1244" w:type="dxa"/>
+            <w:tcW w:w="1204" w:type="dxa"/>
           </w:tcPr>
           <w:p>
             <w:pPr>
@@ -306,7 +314,7 @@
         </w:tc>
         <w:tc>
           <w:tcPr>
-            <w:tcW w:w="1131" w:type="dxa"/>
+            <w:tcW w:w="1004" w:type="dxa"/>
           </w:tcPr>
           <w:p>
             <w:pPr>
@@ -319,7 +327,7 @@
         </w:tc>
         <w:tc>
           <w:tcPr>
-            <w:tcW w:w="3314" w:type="dxa"/>
+            <w:tcW w:w="2723" w:type="dxa"/>
           </w:tcPr>
           <w:p>
             <w:pPr>
@@ -332,7 +340,7 @@
         </w:tc>
         <w:tc>
           <w:tcPr>
-            <w:tcW w:w="4230" w:type="dxa"/>
+            <w:tcW w:w="5248" w:type="dxa"/>
           </w:tcPr>
           <w:p>
             <w:pPr>
@@ -351,9 +359,12 @@
         </w:tc>
       </w:tr>
       <w:tr>
-        <w:tc>
-          <w:tcPr>
-            <w:tcW w:w="1061" w:type="dxa"/>
+        <w:trPr>
+          <w:trHeight w:val="239"/>
+        </w:trPr>
+        <w:tc>
+          <w:tcPr>
+            <w:tcW w:w="1008" w:type="dxa"/>
           </w:tcPr>
           <w:p>
             <w:pPr>
@@ -366,7 +377,7 @@
         </w:tc>
         <w:tc>
           <w:tcPr>
-            <w:tcW w:w="1244" w:type="dxa"/>
+            <w:tcW w:w="1204" w:type="dxa"/>
           </w:tcPr>
           <w:p>
             <w:pPr>
@@ -379,7 +390,7 @@
         </w:tc>
         <w:tc>
           <w:tcPr>
-            <w:tcW w:w="1131" w:type="dxa"/>
+            <w:tcW w:w="1004" w:type="dxa"/>
           </w:tcPr>
           <w:p>
             <w:pPr>
@@ -392,7 +403,7 @@
         </w:tc>
         <w:tc>
           <w:tcPr>
-            <w:tcW w:w="3314" w:type="dxa"/>
+            <w:tcW w:w="2723" w:type="dxa"/>
           </w:tcPr>
           <w:p>
             <w:pPr>
@@ -405,7 +416,7 @@
         </w:tc>
         <w:tc>
           <w:tcPr>
-            <w:tcW w:w="4230" w:type="dxa"/>
+            <w:tcW w:w="5248" w:type="dxa"/>
           </w:tcPr>
           <w:p>
             <w:pPr>
@@ -433,9 +444,12 @@
         </w:tc>
       </w:tr>
       <w:tr>
-        <w:tc>
-          <w:tcPr>
-            <w:tcW w:w="1061" w:type="dxa"/>
+        <w:trPr>
+          <w:trHeight w:val="225"/>
+        </w:trPr>
+        <w:tc>
+          <w:tcPr>
+            <w:tcW w:w="1008" w:type="dxa"/>
           </w:tcPr>
           <w:p>
             <w:pPr>
@@ -448,7 +462,7 @@
         </w:tc>
         <w:tc>
           <w:tcPr>
-            <w:tcW w:w="1244" w:type="dxa"/>
+            <w:tcW w:w="1204" w:type="dxa"/>
           </w:tcPr>
           <w:p>
             <w:pPr>
@@ -461,7 +475,7 @@
         </w:tc>
         <w:tc>
           <w:tcPr>
-            <w:tcW w:w="1131" w:type="dxa"/>
+            <w:tcW w:w="1004" w:type="dxa"/>
           </w:tcPr>
           <w:p>
             <w:pPr>
@@ -474,7 +488,7 @@
         </w:tc>
         <w:tc>
           <w:tcPr>
-            <w:tcW w:w="3314" w:type="dxa"/>
+            <w:tcW w:w="2723" w:type="dxa"/>
           </w:tcPr>
           <w:p>
             <w:pPr>
@@ -487,7 +501,7 @@
         </w:tc>
         <w:tc>
           <w:tcPr>
-            <w:tcW w:w="4230" w:type="dxa"/>
+            <w:tcW w:w="5248" w:type="dxa"/>
           </w:tcPr>
           <w:p>
             <w:pPr>
@@ -509,9 +523,12 @@
         </w:tc>
       </w:tr>
       <w:tr>
-        <w:tc>
-          <w:tcPr>
-            <w:tcW w:w="1061" w:type="dxa"/>
+        <w:trPr>
+          <w:trHeight w:val="239"/>
+        </w:trPr>
+        <w:tc>
+          <w:tcPr>
+            <w:tcW w:w="1008" w:type="dxa"/>
           </w:tcPr>
           <w:p>
             <w:pPr>
@@ -524,7 +541,7 @@
         </w:tc>
         <w:tc>
           <w:tcPr>
-            <w:tcW w:w="1244" w:type="dxa"/>
+            <w:tcW w:w="1204" w:type="dxa"/>
           </w:tcPr>
           <w:p>
             <w:pPr>
@@ -537,7 +554,7 @@
         </w:tc>
         <w:tc>
           <w:tcPr>
-            <w:tcW w:w="1131" w:type="dxa"/>
+            <w:tcW w:w="1004" w:type="dxa"/>
           </w:tcPr>
           <w:p>
             <w:pPr>
@@ -550,7 +567,7 @@
         </w:tc>
         <w:tc>
           <w:tcPr>
-            <w:tcW w:w="3314" w:type="dxa"/>
+            <w:tcW w:w="2723" w:type="dxa"/>
           </w:tcPr>
           <w:p>
             <w:pPr>
@@ -563,7 +580,7 @@
         </w:tc>
         <w:tc>
           <w:tcPr>
-            <w:tcW w:w="4230" w:type="dxa"/>
+            <w:tcW w:w="5248" w:type="dxa"/>
           </w:tcPr>
           <w:p>
             <w:pPr>
@@ -591,9 +608,12 @@
         </w:tc>
       </w:tr>
       <w:tr>
-        <w:tc>
-          <w:tcPr>
-            <w:tcW w:w="1061" w:type="dxa"/>
+        <w:trPr>
+          <w:trHeight w:val="239"/>
+        </w:trPr>
+        <w:tc>
+          <w:tcPr>
+            <w:tcW w:w="1008" w:type="dxa"/>
           </w:tcPr>
           <w:p>
             <w:pPr>
@@ -606,7 +626,7 @@
         </w:tc>
         <w:tc>
           <w:tcPr>
-            <w:tcW w:w="1244" w:type="dxa"/>
+            <w:tcW w:w="1204" w:type="dxa"/>
           </w:tcPr>
           <w:p>
             <w:pPr>
@@ -619,7 +639,7 @@
         </w:tc>
         <w:tc>
           <w:tcPr>
-            <w:tcW w:w="1131" w:type="dxa"/>
+            <w:tcW w:w="1004" w:type="dxa"/>
           </w:tcPr>
           <w:p>
             <w:pPr>
@@ -632,7 +652,7 @@
         </w:tc>
         <w:tc>
           <w:tcPr>
-            <w:tcW w:w="3314" w:type="dxa"/>
+            <w:tcW w:w="2723" w:type="dxa"/>
           </w:tcPr>
           <w:p>
             <w:pPr>
@@ -645,7 +665,7 @@
         </w:tc>
         <w:tc>
           <w:tcPr>
-            <w:tcW w:w="4230" w:type="dxa"/>
+            <w:tcW w:w="5248" w:type="dxa"/>
           </w:tcPr>
           <w:p>
             <w:pPr>
@@ -667,9 +687,12 @@
         </w:tc>
       </w:tr>
       <w:tr>
-        <w:tc>
-          <w:tcPr>
-            <w:tcW w:w="1061" w:type="dxa"/>
+        <w:trPr>
+          <w:trHeight w:val="464"/>
+        </w:trPr>
+        <w:tc>
+          <w:tcPr>
+            <w:tcW w:w="1008" w:type="dxa"/>
           </w:tcPr>
           <w:p>
             <w:pPr>
@@ -682,7 +705,7 @@
         </w:tc>
         <w:tc>
           <w:tcPr>
-            <w:tcW w:w="1244" w:type="dxa"/>
+            <w:tcW w:w="1204" w:type="dxa"/>
           </w:tcPr>
           <w:p>
             <w:pPr>
@@ -695,7 +718,7 @@
         </w:tc>
         <w:tc>
           <w:tcPr>
-            <w:tcW w:w="1131" w:type="dxa"/>
+            <w:tcW w:w="1004" w:type="dxa"/>
           </w:tcPr>
           <w:p>
             <w:pPr>
@@ -708,7 +731,7 @@
         </w:tc>
         <w:tc>
           <w:tcPr>
-            <w:tcW w:w="3314" w:type="dxa"/>
+            <w:tcW w:w="2723" w:type="dxa"/>
           </w:tcPr>
           <w:p>
             <w:pPr>
@@ -721,7 +744,7 @@
         </w:tc>
         <w:tc>
           <w:tcPr>
-            <w:tcW w:w="4230" w:type="dxa"/>
+            <w:tcW w:w="5248" w:type="dxa"/>
           </w:tcPr>
           <w:p>
             <w:pPr>
@@ -737,32 +760,264 @@
               <w:t>#</w:t>
             </w:r>
             <w:r>
-              <w:t>[1234,25.2.2020</w:t>
-            </w:r>
-            <w:r>
-              <w:t>,13:40,Goshen</w:t>
-            </w:r>
-            <w:r>
-              <w:t>]</w:t>
+              <w:t>1234,25.2.2020</w:t>
+            </w:r>
+            <w:r>
+              <w:t>,13:40,Goshen$</w:t>
+            </w:r>
+            <w:r>
+              <w:t>\n</w:t>
+            </w:r>
+            <w:r>
+              <w:t>"</w:t>
+            </w:r>
+          </w:p>
+        </w:tc>
+      </w:tr>
+      <w:tr>
+        <w:trPr>
+          <w:trHeight w:val="478"/>
+        </w:trPr>
+        <w:tc>
+          <w:tcPr>
+            <w:tcW w:w="1008" w:type="dxa"/>
+          </w:tcPr>
+          <w:p>
+            <w:pPr>
+              <w:bidi w:val="0"/>
+            </w:pPr>
+            <w:r>
+              <w:t>250</w:t>
+            </w:r>
+          </w:p>
+        </w:tc>
+        <w:tc>
+          <w:tcPr>
+            <w:tcW w:w="1204" w:type="dxa"/>
+          </w:tcPr>
+          <w:p>
+            <w:pPr>
+              <w:bidi w:val="0"/>
+            </w:pPr>
+            <w:r>
+              <w:t>Client</w:t>
+            </w:r>
+          </w:p>
+        </w:tc>
+        <w:tc>
+          <w:tcPr>
+            <w:tcW w:w="1004" w:type="dxa"/>
+          </w:tcPr>
+          <w:p>
+            <w:pPr>
+              <w:bidi w:val="0"/>
+            </w:pPr>
+            <w:r>
+              <w:t>Server</w:t>
+            </w:r>
+          </w:p>
+        </w:tc>
+        <w:tc>
+          <w:tcPr>
+            <w:tcW w:w="2723" w:type="dxa"/>
+          </w:tcPr>
+          <w:p>
+            <w:pPr>
+              <w:bidi w:val="0"/>
+              <w:rPr>
+                <w:rFonts w:hint="cs"/>
+                <w:rtl/>
+              </w:rPr>
+            </w:pPr>
+            <w:r>
+              <w:t>Get the player's nearest Training</w:t>
+            </w:r>
+          </w:p>
+        </w:tc>
+        <w:tc>
+          <w:tcPr>
+            <w:tcW w:w="5248" w:type="dxa"/>
+          </w:tcPr>
+          <w:p>
+            <w:pPr>
+              <w:bidi w:val="0"/>
+            </w:pPr>
+            <w:r>
+              <w:t>"$250#ofir_shapira$</w:t>
+            </w:r>
+          </w:p>
+        </w:tc>
+      </w:tr>
+      <w:tr>
+        <w:trPr>
+          <w:trHeight w:val="703"/>
+        </w:trPr>
+        <w:tc>
+          <w:tcPr>
+            <w:tcW w:w="1008" w:type="dxa"/>
+          </w:tcPr>
+          <w:p>
+            <w:pPr>
+              <w:bidi w:val="0"/>
+            </w:pPr>
+            <w:r>
+              <w:t>251</w:t>
+            </w:r>
+          </w:p>
+        </w:tc>
+        <w:tc>
+          <w:tcPr>
+            <w:tcW w:w="1204" w:type="dxa"/>
+          </w:tcPr>
+          <w:p>
+            <w:pPr>
+              <w:bidi w:val="0"/>
+            </w:pPr>
+            <w:r>
+              <w:t>Server</w:t>
+            </w:r>
+          </w:p>
+        </w:tc>
+        <w:tc>
+          <w:tcPr>
+            <w:tcW w:w="1004" w:type="dxa"/>
+          </w:tcPr>
+          <w:p>
+            <w:pPr>
+              <w:bidi w:val="0"/>
+            </w:pPr>
+            <w:r>
+              <w:t>Client</w:t>
+            </w:r>
+          </w:p>
+        </w:tc>
+        <w:tc>
+          <w:tcPr>
+            <w:tcW w:w="2723" w:type="dxa"/>
+          </w:tcPr>
+          <w:p>
+            <w:pPr>
+              <w:bidi w:val="0"/>
+            </w:pPr>
+            <w:r>
+              <w:t>Provide the Player's nearest Training and details</w:t>
+            </w:r>
+          </w:p>
+        </w:tc>
+        <w:tc>
+          <w:tcPr>
+            <w:tcW w:w="5248" w:type="dxa"/>
+          </w:tcPr>
+          <w:p>
+            <w:pPr>
+              <w:bidi w:val="0"/>
+            </w:pPr>
+            <w:r>
+              <w:t>"</w:t>
+            </w:r>
+            <w:r>
+              <w:t>#251#</w:t>
+            </w:r>
+            <w:r>
+              <w:t>1234,25.2.2020,13:40#matan_hof,omri_zaiman$</w:t>
+            </w:r>
+            <w:r>
+              <w:t>\n"</w:t>
+            </w:r>
+          </w:p>
+        </w:tc>
+      </w:tr>
+      <w:tr>
+        <w:trPr>
+          <w:trHeight w:val="703"/>
+        </w:trPr>
+        <w:tc>
+          <w:tcPr>
+            <w:tcW w:w="1008" w:type="dxa"/>
+          </w:tcPr>
+          <w:p>
+            <w:pPr>
+              <w:bidi w:val="0"/>
+            </w:pPr>
+            <w:r>
+              <w:t>252</w:t>
+            </w:r>
+          </w:p>
+        </w:tc>
+        <w:tc>
+          <w:tcPr>
+            <w:tcW w:w="1204" w:type="dxa"/>
+          </w:tcPr>
+          <w:p>
+            <w:pPr>
+              <w:bidi w:val="0"/>
+            </w:pPr>
+            <w:r>
+              <w:t>Server</w:t>
+            </w:r>
+          </w:p>
+        </w:tc>
+        <w:tc>
+          <w:tcPr>
+            <w:tcW w:w="1004" w:type="dxa"/>
+          </w:tcPr>
+          <w:p>
+            <w:pPr>
+              <w:bidi w:val="0"/>
+            </w:pPr>
+            <w:r>
+              <w:t>Client</w:t>
+            </w:r>
+          </w:p>
+        </w:tc>
+        <w:tc>
+          <w:tcPr>
+            <w:tcW w:w="2723" w:type="dxa"/>
+          </w:tcPr>
+          <w:p>
+            <w:pPr>
+              <w:bidi w:val="0"/>
+            </w:pPr>
+            <w:r>
+              <w:t>There isn't any upcoming training</w:t>
+            </w:r>
+          </w:p>
+        </w:tc>
+        <w:tc>
+          <w:tcPr>
+            <w:tcW w:w="5248" w:type="dxa"/>
+          </w:tcPr>
+          <w:p>
+            <w:pPr>
+              <w:bidi w:val="0"/>
+            </w:pPr>
+            <w:r>
+              <w:t>"</w:t>
             </w:r>
             <w:r>
               <w:t>$</w:t>
             </w:r>
             <w:r>
-              <w:t>\n</w:t>
+              <w:t>#252</w:t>
+            </w:r>
+            <w:r>
+              <w:t>$</w:t>
             </w:r>
             <w:bookmarkStart w:id="0" w:name="_GoBack"/>
             <w:bookmarkEnd w:id="0"/>
             <w:r>
-              <w:t>"</w:t>
+              <w:t>\n"</w:t>
             </w:r>
           </w:p>
         </w:tc>
       </w:tr>
       <w:tr>
-        <w:tc>
-          <w:tcPr>
-            <w:tcW w:w="1061" w:type="dxa"/>
+        <w:trPr>
+          <w:trHeight w:val="225"/>
+        </w:trPr>
+        <w:tc>
+          <w:tcPr>
+            <w:tcW w:w="1008" w:type="dxa"/>
           </w:tcPr>
           <w:p>
             <w:pPr>
@@ -775,7 +1030,7 @@
         </w:tc>
         <w:tc>
           <w:tcPr>
-            <w:tcW w:w="1244" w:type="dxa"/>
+            <w:tcW w:w="1204" w:type="dxa"/>
           </w:tcPr>
           <w:p>
             <w:pPr>
@@ -788,7 +1043,7 @@
         </w:tc>
         <w:tc>
           <w:tcPr>
-            <w:tcW w:w="1131" w:type="dxa"/>
+            <w:tcW w:w="1004" w:type="dxa"/>
           </w:tcPr>
           <w:p>
             <w:pPr>
@@ -801,7 +1056,7 @@
         </w:tc>
         <w:tc>
           <w:tcPr>
-            <w:tcW w:w="3314" w:type="dxa"/>
+            <w:tcW w:w="2723" w:type="dxa"/>
           </w:tcPr>
           <w:p>
             <w:pPr>
@@ -814,7 +1069,7 @@
         </w:tc>
         <w:tc>
           <w:tcPr>
-            <w:tcW w:w="4230" w:type="dxa"/>
+            <w:tcW w:w="5248" w:type="dxa"/>
           </w:tcPr>
           <w:p>
             <w:pPr>
@@ -836,9 +1091,12 @@
         </w:tc>
       </w:tr>
       <w:tr>
-        <w:tc>
-          <w:tcPr>
-            <w:tcW w:w="1061" w:type="dxa"/>
+        <w:trPr>
+          <w:trHeight w:val="478"/>
+        </w:trPr>
+        <w:tc>
+          <w:tcPr>
+            <w:tcW w:w="1008" w:type="dxa"/>
           </w:tcPr>
           <w:p>
             <w:pPr>
@@ -851,7 +1109,7 @@
         </w:tc>
         <w:tc>
           <w:tcPr>
-            <w:tcW w:w="1244" w:type="dxa"/>
+            <w:tcW w:w="1204" w:type="dxa"/>
           </w:tcPr>
           <w:p>
             <w:pPr>
@@ -864,7 +1122,7 @@
         </w:tc>
         <w:tc>
           <w:tcPr>
-            <w:tcW w:w="1131" w:type="dxa"/>
+            <w:tcW w:w="1004" w:type="dxa"/>
           </w:tcPr>
           <w:p>
             <w:pPr>
@@ -877,7 +1135,7 @@
         </w:tc>
         <w:tc>
           <w:tcPr>
-            <w:tcW w:w="3314" w:type="dxa"/>
+            <w:tcW w:w="2723" w:type="dxa"/>
           </w:tcPr>
           <w:p>
             <w:pPr>
@@ -893,7 +1151,7 @@
         </w:tc>
         <w:tc>
           <w:tcPr>
-            <w:tcW w:w="4230" w:type="dxa"/>
+            <w:tcW w:w="5248" w:type="dxa"/>
           </w:tcPr>
           <w:p>
             <w:pPr>
@@ -931,9 +1189,12 @@
         </w:tc>
       </w:tr>
       <w:tr>
-        <w:tc>
-          <w:tcPr>
-            <w:tcW w:w="1061" w:type="dxa"/>
+        <w:trPr>
+          <w:trHeight w:val="239"/>
+        </w:trPr>
+        <w:tc>
+          <w:tcPr>
+            <w:tcW w:w="1008" w:type="dxa"/>
           </w:tcPr>
           <w:p>
             <w:pPr>
@@ -946,7 +1207,7 @@
         </w:tc>
         <w:tc>
           <w:tcPr>
-            <w:tcW w:w="1244" w:type="dxa"/>
+            <w:tcW w:w="1204" w:type="dxa"/>
           </w:tcPr>
           <w:p>
             <w:pPr>
@@ -959,7 +1220,7 @@
         </w:tc>
         <w:tc>
           <w:tcPr>
-            <w:tcW w:w="1131" w:type="dxa"/>
+            <w:tcW w:w="1004" w:type="dxa"/>
           </w:tcPr>
           <w:p>
             <w:pPr>
@@ -972,7 +1233,7 @@
         </w:tc>
         <w:tc>
           <w:tcPr>
-            <w:tcW w:w="3314" w:type="dxa"/>
+            <w:tcW w:w="2723" w:type="dxa"/>
           </w:tcPr>
           <w:p>
             <w:pPr>
@@ -985,7 +1246,7 @@
         </w:tc>
         <w:tc>
           <w:tcPr>
-            <w:tcW w:w="4230" w:type="dxa"/>
+            <w:tcW w:w="5248" w:type="dxa"/>
           </w:tcPr>
           <w:p>
             <w:pPr>
@@ -998,9 +1259,12 @@
         </w:tc>
       </w:tr>
       <w:tr>
-        <w:tc>
-          <w:tcPr>
-            <w:tcW w:w="1061" w:type="dxa"/>
+        <w:trPr>
+          <w:trHeight w:val="464"/>
+        </w:trPr>
+        <w:tc>
+          <w:tcPr>
+            <w:tcW w:w="1008" w:type="dxa"/>
           </w:tcPr>
           <w:p>
             <w:pPr>
@@ -1013,7 +1277,7 @@
         </w:tc>
         <w:tc>
           <w:tcPr>
-            <w:tcW w:w="1244" w:type="dxa"/>
+            <w:tcW w:w="1204" w:type="dxa"/>
           </w:tcPr>
           <w:p>
             <w:pPr>
@@ -1026,7 +1290,7 @@
         </w:tc>
         <w:tc>
           <w:tcPr>
-            <w:tcW w:w="1131" w:type="dxa"/>
+            <w:tcW w:w="1004" w:type="dxa"/>
           </w:tcPr>
           <w:p>
             <w:pPr>
@@ -1039,7 +1303,7 @@
         </w:tc>
         <w:tc>
           <w:tcPr>
-            <w:tcW w:w="3314" w:type="dxa"/>
+            <w:tcW w:w="2723" w:type="dxa"/>
           </w:tcPr>
           <w:p>
             <w:pPr>
@@ -1052,7 +1316,7 @@
         </w:tc>
         <w:tc>
           <w:tcPr>
-            <w:tcW w:w="4230" w:type="dxa"/>
+            <w:tcW w:w="5248" w:type="dxa"/>
           </w:tcPr>
           <w:p>
             <w:pPr>
@@ -1074,9 +1338,12 @@
         </w:tc>
       </w:tr>
       <w:tr>
-        <w:tc>
-          <w:tcPr>
-            <w:tcW w:w="1061" w:type="dxa"/>
+        <w:trPr>
+          <w:trHeight w:val="225"/>
+        </w:trPr>
+        <w:tc>
+          <w:tcPr>
+            <w:tcW w:w="1008" w:type="dxa"/>
           </w:tcPr>
           <w:p>
             <w:pPr>
@@ -1089,7 +1356,7 @@
         </w:tc>
         <w:tc>
           <w:tcPr>
-            <w:tcW w:w="1244" w:type="dxa"/>
+            <w:tcW w:w="1204" w:type="dxa"/>
           </w:tcPr>
           <w:p>
             <w:pPr>
@@ -1102,7 +1369,7 @@
         </w:tc>
         <w:tc>
           <w:tcPr>
-            <w:tcW w:w="1131" w:type="dxa"/>
+            <w:tcW w:w="1004" w:type="dxa"/>
           </w:tcPr>
           <w:p>
             <w:pPr>
@@ -1115,7 +1382,7 @@
         </w:tc>
         <w:tc>
           <w:tcPr>
-            <w:tcW w:w="3314" w:type="dxa"/>
+            <w:tcW w:w="2723" w:type="dxa"/>
           </w:tcPr>
           <w:p>
             <w:pPr>
@@ -1128,7 +1395,7 @@
         </w:tc>
         <w:tc>
           <w:tcPr>
-            <w:tcW w:w="4230" w:type="dxa"/>
+            <w:tcW w:w="5248" w:type="dxa"/>
           </w:tcPr>
           <w:p>
             <w:pPr>

</xml_diff>

<commit_message>
add see my upcoming event
</commit_message>
<xml_diff>
--- a/ConverstaionProtocol.docx
+++ b/ConverstaionProtocol.docx
@@ -144,10 +144,10 @@
         <w:tblLook w:val="04A0" w:firstRow="1" w:lastRow="0" w:firstColumn="1" w:lastColumn="0" w:noHBand="0" w:noVBand="1"/>
       </w:tblPr>
       <w:tblGrid>
-        <w:gridCol w:w="984"/>
-        <w:gridCol w:w="1182"/>
-        <w:gridCol w:w="960"/>
-        <w:gridCol w:w="2534"/>
+        <w:gridCol w:w="952"/>
+        <w:gridCol w:w="1097"/>
+        <w:gridCol w:w="1325"/>
+        <w:gridCol w:w="2286"/>
         <w:gridCol w:w="5527"/>
       </w:tblGrid>
       <w:tr>
@@ -156,7 +156,7 @@
         </w:trPr>
         <w:tc>
           <w:tcPr>
-            <w:tcW w:w="1008" w:type="dxa"/>
+            <w:tcW w:w="984" w:type="dxa"/>
           </w:tcPr>
           <w:p>
             <w:pPr>
@@ -181,7 +181,7 @@
         </w:tc>
         <w:tc>
           <w:tcPr>
-            <w:tcW w:w="1204" w:type="dxa"/>
+            <w:tcW w:w="546" w:type="dxa"/>
           </w:tcPr>
           <w:p>
             <w:pPr>
@@ -206,7 +206,7 @@
         </w:tc>
         <w:tc>
           <w:tcPr>
-            <w:tcW w:w="1004" w:type="dxa"/>
+            <w:tcW w:w="1596" w:type="dxa"/>
           </w:tcPr>
           <w:p>
             <w:pPr>
@@ -233,7 +233,7 @@
         </w:tc>
         <w:tc>
           <w:tcPr>
-            <w:tcW w:w="2723" w:type="dxa"/>
+            <w:tcW w:w="2534" w:type="dxa"/>
           </w:tcPr>
           <w:p>
             <w:pPr>
@@ -258,7 +258,7 @@
         </w:tc>
         <w:tc>
           <w:tcPr>
-            <w:tcW w:w="5248" w:type="dxa"/>
+            <w:tcW w:w="5527" w:type="dxa"/>
           </w:tcPr>
           <w:p>
             <w:pPr>
@@ -288,7 +288,7 @@
         </w:trPr>
         <w:tc>
           <w:tcPr>
-            <w:tcW w:w="1008" w:type="dxa"/>
+            <w:tcW w:w="984" w:type="dxa"/>
           </w:tcPr>
           <w:p>
             <w:pPr>
@@ -301,7 +301,7 @@
         </w:tc>
         <w:tc>
           <w:tcPr>
-            <w:tcW w:w="1204" w:type="dxa"/>
+            <w:tcW w:w="546" w:type="dxa"/>
           </w:tcPr>
           <w:p>
             <w:pPr>
@@ -314,7 +314,7 @@
         </w:tc>
         <w:tc>
           <w:tcPr>
-            <w:tcW w:w="1004" w:type="dxa"/>
+            <w:tcW w:w="1596" w:type="dxa"/>
           </w:tcPr>
           <w:p>
             <w:pPr>
@@ -327,7 +327,7 @@
         </w:tc>
         <w:tc>
           <w:tcPr>
-            <w:tcW w:w="2723" w:type="dxa"/>
+            <w:tcW w:w="2534" w:type="dxa"/>
           </w:tcPr>
           <w:p>
             <w:pPr>
@@ -340,7 +340,7 @@
         </w:tc>
         <w:tc>
           <w:tcPr>
-            <w:tcW w:w="5248" w:type="dxa"/>
+            <w:tcW w:w="5527" w:type="dxa"/>
           </w:tcPr>
           <w:p>
             <w:pPr>
@@ -364,7 +364,7 @@
         </w:trPr>
         <w:tc>
           <w:tcPr>
-            <w:tcW w:w="1008" w:type="dxa"/>
+            <w:tcW w:w="984" w:type="dxa"/>
           </w:tcPr>
           <w:p>
             <w:pPr>
@@ -377,7 +377,7 @@
         </w:tc>
         <w:tc>
           <w:tcPr>
-            <w:tcW w:w="1204" w:type="dxa"/>
+            <w:tcW w:w="546" w:type="dxa"/>
           </w:tcPr>
           <w:p>
             <w:pPr>
@@ -390,7 +390,7 @@
         </w:tc>
         <w:tc>
           <w:tcPr>
-            <w:tcW w:w="1004" w:type="dxa"/>
+            <w:tcW w:w="1596" w:type="dxa"/>
           </w:tcPr>
           <w:p>
             <w:pPr>
@@ -403,7 +403,7 @@
         </w:tc>
         <w:tc>
           <w:tcPr>
-            <w:tcW w:w="2723" w:type="dxa"/>
+            <w:tcW w:w="2534" w:type="dxa"/>
           </w:tcPr>
           <w:p>
             <w:pPr>
@@ -416,7 +416,7 @@
         </w:tc>
         <w:tc>
           <w:tcPr>
-            <w:tcW w:w="5248" w:type="dxa"/>
+            <w:tcW w:w="5527" w:type="dxa"/>
           </w:tcPr>
           <w:p>
             <w:pPr>
@@ -449,7 +449,7 @@
         </w:trPr>
         <w:tc>
           <w:tcPr>
-            <w:tcW w:w="1008" w:type="dxa"/>
+            <w:tcW w:w="984" w:type="dxa"/>
           </w:tcPr>
           <w:p>
             <w:pPr>
@@ -462,7 +462,7 @@
         </w:tc>
         <w:tc>
           <w:tcPr>
-            <w:tcW w:w="1204" w:type="dxa"/>
+            <w:tcW w:w="546" w:type="dxa"/>
           </w:tcPr>
           <w:p>
             <w:pPr>
@@ -475,7 +475,7 @@
         </w:tc>
         <w:tc>
           <w:tcPr>
-            <w:tcW w:w="1004" w:type="dxa"/>
+            <w:tcW w:w="1596" w:type="dxa"/>
           </w:tcPr>
           <w:p>
             <w:pPr>
@@ -488,7 +488,7 @@
         </w:tc>
         <w:tc>
           <w:tcPr>
-            <w:tcW w:w="2723" w:type="dxa"/>
+            <w:tcW w:w="2534" w:type="dxa"/>
           </w:tcPr>
           <w:p>
             <w:pPr>
@@ -501,7 +501,7 @@
         </w:tc>
         <w:tc>
           <w:tcPr>
-            <w:tcW w:w="5248" w:type="dxa"/>
+            <w:tcW w:w="5527" w:type="dxa"/>
           </w:tcPr>
           <w:p>
             <w:pPr>
@@ -528,7 +528,7 @@
         </w:trPr>
         <w:tc>
           <w:tcPr>
-            <w:tcW w:w="1008" w:type="dxa"/>
+            <w:tcW w:w="984" w:type="dxa"/>
           </w:tcPr>
           <w:p>
             <w:pPr>
@@ -541,7 +541,7 @@
         </w:tc>
         <w:tc>
           <w:tcPr>
-            <w:tcW w:w="1204" w:type="dxa"/>
+            <w:tcW w:w="546" w:type="dxa"/>
           </w:tcPr>
           <w:p>
             <w:pPr>
@@ -554,7 +554,7 @@
         </w:tc>
         <w:tc>
           <w:tcPr>
-            <w:tcW w:w="1004" w:type="dxa"/>
+            <w:tcW w:w="1596" w:type="dxa"/>
           </w:tcPr>
           <w:p>
             <w:pPr>
@@ -567,7 +567,7 @@
         </w:tc>
         <w:tc>
           <w:tcPr>
-            <w:tcW w:w="2723" w:type="dxa"/>
+            <w:tcW w:w="2534" w:type="dxa"/>
           </w:tcPr>
           <w:p>
             <w:pPr>
@@ -580,7 +580,7 @@
         </w:tc>
         <w:tc>
           <w:tcPr>
-            <w:tcW w:w="5248" w:type="dxa"/>
+            <w:tcW w:w="5527" w:type="dxa"/>
           </w:tcPr>
           <w:p>
             <w:pPr>
@@ -613,7 +613,7 @@
         </w:trPr>
         <w:tc>
           <w:tcPr>
-            <w:tcW w:w="1008" w:type="dxa"/>
+            <w:tcW w:w="984" w:type="dxa"/>
           </w:tcPr>
           <w:p>
             <w:pPr>
@@ -626,7 +626,7 @@
         </w:tc>
         <w:tc>
           <w:tcPr>
-            <w:tcW w:w="1204" w:type="dxa"/>
+            <w:tcW w:w="546" w:type="dxa"/>
           </w:tcPr>
           <w:p>
             <w:pPr>
@@ -639,7 +639,7 @@
         </w:tc>
         <w:tc>
           <w:tcPr>
-            <w:tcW w:w="1004" w:type="dxa"/>
+            <w:tcW w:w="1596" w:type="dxa"/>
           </w:tcPr>
           <w:p>
             <w:pPr>
@@ -652,7 +652,7 @@
         </w:tc>
         <w:tc>
           <w:tcPr>
-            <w:tcW w:w="2723" w:type="dxa"/>
+            <w:tcW w:w="2534" w:type="dxa"/>
           </w:tcPr>
           <w:p>
             <w:pPr>
@@ -665,7 +665,7 @@
         </w:tc>
         <w:tc>
           <w:tcPr>
-            <w:tcW w:w="5248" w:type="dxa"/>
+            <w:tcW w:w="5527" w:type="dxa"/>
           </w:tcPr>
           <w:p>
             <w:pPr>
@@ -692,7 +692,7 @@
         </w:trPr>
         <w:tc>
           <w:tcPr>
-            <w:tcW w:w="1008" w:type="dxa"/>
+            <w:tcW w:w="984" w:type="dxa"/>
           </w:tcPr>
           <w:p>
             <w:pPr>
@@ -705,7 +705,7 @@
         </w:tc>
         <w:tc>
           <w:tcPr>
-            <w:tcW w:w="1204" w:type="dxa"/>
+            <w:tcW w:w="546" w:type="dxa"/>
           </w:tcPr>
           <w:p>
             <w:pPr>
@@ -718,7 +718,7 @@
         </w:tc>
         <w:tc>
           <w:tcPr>
-            <w:tcW w:w="1004" w:type="dxa"/>
+            <w:tcW w:w="1596" w:type="dxa"/>
           </w:tcPr>
           <w:p>
             <w:pPr>
@@ -731,7 +731,7 @@
         </w:tc>
         <w:tc>
           <w:tcPr>
-            <w:tcW w:w="2723" w:type="dxa"/>
+            <w:tcW w:w="2534" w:type="dxa"/>
           </w:tcPr>
           <w:p>
             <w:pPr>
@@ -744,7 +744,7 @@
         </w:tc>
         <w:tc>
           <w:tcPr>
-            <w:tcW w:w="5248" w:type="dxa"/>
+            <w:tcW w:w="5527" w:type="dxa"/>
           </w:tcPr>
           <w:p>
             <w:pPr>
@@ -780,7 +780,7 @@
         </w:trPr>
         <w:tc>
           <w:tcPr>
-            <w:tcW w:w="1008" w:type="dxa"/>
+            <w:tcW w:w="984" w:type="dxa"/>
           </w:tcPr>
           <w:p>
             <w:pPr>
@@ -793,7 +793,7 @@
         </w:tc>
         <w:tc>
           <w:tcPr>
-            <w:tcW w:w="1204" w:type="dxa"/>
+            <w:tcW w:w="546" w:type="dxa"/>
           </w:tcPr>
           <w:p>
             <w:pPr>
@@ -806,7 +806,7 @@
         </w:tc>
         <w:tc>
           <w:tcPr>
-            <w:tcW w:w="1004" w:type="dxa"/>
+            <w:tcW w:w="1596" w:type="dxa"/>
           </w:tcPr>
           <w:p>
             <w:pPr>
@@ -819,7 +819,7 @@
         </w:tc>
         <w:tc>
           <w:tcPr>
-            <w:tcW w:w="2723" w:type="dxa"/>
+            <w:tcW w:w="2534" w:type="dxa"/>
           </w:tcPr>
           <w:p>
             <w:pPr>
@@ -836,7 +836,7 @@
         </w:tc>
         <w:tc>
           <w:tcPr>
-            <w:tcW w:w="5248" w:type="dxa"/>
+            <w:tcW w:w="5527" w:type="dxa"/>
           </w:tcPr>
           <w:p>
             <w:pPr>
@@ -844,6 +844,9 @@
             </w:pPr>
             <w:r>
               <w:t>"$250#ofir_shapira$</w:t>
+            </w:r>
+            <w:r>
+              <w:t>\n"</w:t>
             </w:r>
           </w:p>
         </w:tc>
@@ -854,7 +857,7 @@
         </w:trPr>
         <w:tc>
           <w:tcPr>
-            <w:tcW w:w="1008" w:type="dxa"/>
+            <w:tcW w:w="984" w:type="dxa"/>
           </w:tcPr>
           <w:p>
             <w:pPr>
@@ -867,7 +870,7 @@
         </w:tc>
         <w:tc>
           <w:tcPr>
-            <w:tcW w:w="1204" w:type="dxa"/>
+            <w:tcW w:w="546" w:type="dxa"/>
           </w:tcPr>
           <w:p>
             <w:pPr>
@@ -880,7 +883,7 @@
         </w:tc>
         <w:tc>
           <w:tcPr>
-            <w:tcW w:w="1004" w:type="dxa"/>
+            <w:tcW w:w="1596" w:type="dxa"/>
           </w:tcPr>
           <w:p>
             <w:pPr>
@@ -893,7 +896,7 @@
         </w:tc>
         <w:tc>
           <w:tcPr>
-            <w:tcW w:w="2723" w:type="dxa"/>
+            <w:tcW w:w="2534" w:type="dxa"/>
           </w:tcPr>
           <w:p>
             <w:pPr>
@@ -906,7 +909,7 @@
         </w:tc>
         <w:tc>
           <w:tcPr>
-            <w:tcW w:w="5248" w:type="dxa"/>
+            <w:tcW w:w="5527" w:type="dxa"/>
           </w:tcPr>
           <w:p>
             <w:pPr>
@@ -933,7 +936,7 @@
         </w:trPr>
         <w:tc>
           <w:tcPr>
-            <w:tcW w:w="1008" w:type="dxa"/>
+            <w:tcW w:w="984" w:type="dxa"/>
           </w:tcPr>
           <w:p>
             <w:pPr>
@@ -946,7 +949,7 @@
         </w:tc>
         <w:tc>
           <w:tcPr>
-            <w:tcW w:w="1204" w:type="dxa"/>
+            <w:tcW w:w="546" w:type="dxa"/>
           </w:tcPr>
           <w:p>
             <w:pPr>
@@ -959,7 +962,7 @@
         </w:tc>
         <w:tc>
           <w:tcPr>
-            <w:tcW w:w="1004" w:type="dxa"/>
+            <w:tcW w:w="1596" w:type="dxa"/>
           </w:tcPr>
           <w:p>
             <w:pPr>
@@ -972,7 +975,7 @@
         </w:tc>
         <w:tc>
           <w:tcPr>
-            <w:tcW w:w="2723" w:type="dxa"/>
+            <w:tcW w:w="2534" w:type="dxa"/>
           </w:tcPr>
           <w:p>
             <w:pPr>
@@ -985,7 +988,7 @@
         </w:tc>
         <w:tc>
           <w:tcPr>
-            <w:tcW w:w="5248" w:type="dxa"/>
+            <w:tcW w:w="5527" w:type="dxa"/>
           </w:tcPr>
           <w:p>
             <w:pPr>
@@ -1003,8 +1006,6 @@
             <w:r>
               <w:t>$</w:t>
             </w:r>
-            <w:bookmarkStart w:id="0" w:name="_GoBack"/>
-            <w:bookmarkEnd w:id="0"/>
             <w:r>
               <w:t>\n"</w:t>
             </w:r>
@@ -1017,7 +1018,7 @@
         </w:trPr>
         <w:tc>
           <w:tcPr>
-            <w:tcW w:w="1008" w:type="dxa"/>
+            <w:tcW w:w="984" w:type="dxa"/>
           </w:tcPr>
           <w:p>
             <w:pPr>
@@ -1030,7 +1031,7 @@
         </w:tc>
         <w:tc>
           <w:tcPr>
-            <w:tcW w:w="1204" w:type="dxa"/>
+            <w:tcW w:w="546" w:type="dxa"/>
           </w:tcPr>
           <w:p>
             <w:pPr>
@@ -1043,7 +1044,7 @@
         </w:tc>
         <w:tc>
           <w:tcPr>
-            <w:tcW w:w="1004" w:type="dxa"/>
+            <w:tcW w:w="1596" w:type="dxa"/>
           </w:tcPr>
           <w:p>
             <w:pPr>
@@ -1056,7 +1057,7 @@
         </w:tc>
         <w:tc>
           <w:tcPr>
-            <w:tcW w:w="2723" w:type="dxa"/>
+            <w:tcW w:w="2534" w:type="dxa"/>
           </w:tcPr>
           <w:p>
             <w:pPr>
@@ -1069,7 +1070,7 @@
         </w:tc>
         <w:tc>
           <w:tcPr>
-            <w:tcW w:w="5248" w:type="dxa"/>
+            <w:tcW w:w="5527" w:type="dxa"/>
           </w:tcPr>
           <w:p>
             <w:pPr>
@@ -1096,7 +1097,7 @@
         </w:trPr>
         <w:tc>
           <w:tcPr>
-            <w:tcW w:w="1008" w:type="dxa"/>
+            <w:tcW w:w="984" w:type="dxa"/>
           </w:tcPr>
           <w:p>
             <w:pPr>
@@ -1109,7 +1110,7 @@
         </w:tc>
         <w:tc>
           <w:tcPr>
-            <w:tcW w:w="1204" w:type="dxa"/>
+            <w:tcW w:w="546" w:type="dxa"/>
           </w:tcPr>
           <w:p>
             <w:pPr>
@@ -1122,7 +1123,7 @@
         </w:tc>
         <w:tc>
           <w:tcPr>
-            <w:tcW w:w="1004" w:type="dxa"/>
+            <w:tcW w:w="1596" w:type="dxa"/>
           </w:tcPr>
           <w:p>
             <w:pPr>
@@ -1135,7 +1136,7 @@
         </w:tc>
         <w:tc>
           <w:tcPr>
-            <w:tcW w:w="2723" w:type="dxa"/>
+            <w:tcW w:w="2534" w:type="dxa"/>
           </w:tcPr>
           <w:p>
             <w:pPr>
@@ -1151,7 +1152,7 @@
         </w:tc>
         <w:tc>
           <w:tcPr>
-            <w:tcW w:w="5248" w:type="dxa"/>
+            <w:tcW w:w="5527" w:type="dxa"/>
           </w:tcPr>
           <w:p>
             <w:pPr>
@@ -1161,23 +1162,12 @@
               <w:t>"</w:t>
             </w:r>
             <w:r>
-              <w:t>$301#[</w:t>
-            </w:r>
-            <w:proofErr w:type="spellStart"/>
-            <w:r>
-              <w:t>omri,matan</w:t>
-            </w:r>
-            <w:proofErr w:type="spellEnd"/>
-            <w:r>
-              <w:t>]#[</w:t>
-            </w:r>
-            <w:proofErr w:type="spellStart"/>
-            <w:r>
-              <w:t>ofir,roy</w:t>
-            </w:r>
-            <w:proofErr w:type="spellEnd"/>
-            <w:r>
-              <w:t>]$</w:t>
+              <w:t>$301#omri,matan#ofir,roy</w:t>
+            </w:r>
+            <w:bookmarkStart w:id="0" w:name="_GoBack"/>
+            <w:bookmarkEnd w:id="0"/>
+            <w:r>
+              <w:t>$</w:t>
             </w:r>
             <w:r>
               <w:t>\n</w:t>
@@ -1194,7 +1184,7 @@
         </w:trPr>
         <w:tc>
           <w:tcPr>
-            <w:tcW w:w="1008" w:type="dxa"/>
+            <w:tcW w:w="984" w:type="dxa"/>
           </w:tcPr>
           <w:p>
             <w:pPr>
@@ -1207,7 +1197,7 @@
         </w:tc>
         <w:tc>
           <w:tcPr>
-            <w:tcW w:w="1204" w:type="dxa"/>
+            <w:tcW w:w="546" w:type="dxa"/>
           </w:tcPr>
           <w:p>
             <w:pPr>
@@ -1220,7 +1210,7 @@
         </w:tc>
         <w:tc>
           <w:tcPr>
-            <w:tcW w:w="1004" w:type="dxa"/>
+            <w:tcW w:w="1596" w:type="dxa"/>
           </w:tcPr>
           <w:p>
             <w:pPr>
@@ -1233,7 +1223,7 @@
         </w:tc>
         <w:tc>
           <w:tcPr>
-            <w:tcW w:w="2723" w:type="dxa"/>
+            <w:tcW w:w="2534" w:type="dxa"/>
           </w:tcPr>
           <w:p>
             <w:pPr>
@@ -1246,14 +1236,20 @@
         </w:tc>
         <w:tc>
           <w:tcPr>
-            <w:tcW w:w="5248" w:type="dxa"/>
-          </w:tcPr>
-          <w:p>
-            <w:pPr>
-              <w:bidi w:val="0"/>
-            </w:pPr>
-            <w:r>
-              <w:t>"$302$"</w:t>
+            <w:tcW w:w="5527" w:type="dxa"/>
+          </w:tcPr>
+          <w:p>
+            <w:pPr>
+              <w:bidi w:val="0"/>
+            </w:pPr>
+            <w:r>
+              <w:t>"$302$</w:t>
+            </w:r>
+            <w:r>
+              <w:t>\n</w:t>
+            </w:r>
+            <w:r>
+              <w:t>"</w:t>
             </w:r>
           </w:p>
         </w:tc>
@@ -1264,7 +1260,7 @@
         </w:trPr>
         <w:tc>
           <w:tcPr>
-            <w:tcW w:w="1008" w:type="dxa"/>
+            <w:tcW w:w="984" w:type="dxa"/>
           </w:tcPr>
           <w:p>
             <w:pPr>
@@ -1277,7 +1273,7 @@
         </w:tc>
         <w:tc>
           <w:tcPr>
-            <w:tcW w:w="1204" w:type="dxa"/>
+            <w:tcW w:w="546" w:type="dxa"/>
           </w:tcPr>
           <w:p>
             <w:pPr>
@@ -1290,7 +1286,7 @@
         </w:tc>
         <w:tc>
           <w:tcPr>
-            <w:tcW w:w="1004" w:type="dxa"/>
+            <w:tcW w:w="1596" w:type="dxa"/>
           </w:tcPr>
           <w:p>
             <w:pPr>
@@ -1303,7 +1299,7 @@
         </w:tc>
         <w:tc>
           <w:tcPr>
-            <w:tcW w:w="2723" w:type="dxa"/>
+            <w:tcW w:w="2534" w:type="dxa"/>
           </w:tcPr>
           <w:p>
             <w:pPr>
@@ -1316,7 +1312,7 @@
         </w:tc>
         <w:tc>
           <w:tcPr>
-            <w:tcW w:w="5248" w:type="dxa"/>
+            <w:tcW w:w="5527" w:type="dxa"/>
           </w:tcPr>
           <w:p>
             <w:pPr>
@@ -1343,7 +1339,7 @@
         </w:trPr>
         <w:tc>
           <w:tcPr>
-            <w:tcW w:w="1008" w:type="dxa"/>
+            <w:tcW w:w="984" w:type="dxa"/>
           </w:tcPr>
           <w:p>
             <w:pPr>
@@ -1356,7 +1352,7 @@
         </w:tc>
         <w:tc>
           <w:tcPr>
-            <w:tcW w:w="1204" w:type="dxa"/>
+            <w:tcW w:w="546" w:type="dxa"/>
           </w:tcPr>
           <w:p>
             <w:pPr>
@@ -1369,7 +1365,7 @@
         </w:tc>
         <w:tc>
           <w:tcPr>
-            <w:tcW w:w="1004" w:type="dxa"/>
+            <w:tcW w:w="1596" w:type="dxa"/>
           </w:tcPr>
           <w:p>
             <w:pPr>
@@ -1382,7 +1378,7 @@
         </w:tc>
         <w:tc>
           <w:tcPr>
-            <w:tcW w:w="2723" w:type="dxa"/>
+            <w:tcW w:w="2534" w:type="dxa"/>
           </w:tcPr>
           <w:p>
             <w:pPr>
@@ -1395,7 +1391,7 @@
         </w:tc>
         <w:tc>
           <w:tcPr>
-            <w:tcW w:w="5248" w:type="dxa"/>
+            <w:tcW w:w="5527" w:type="dxa"/>
           </w:tcPr>
           <w:p>
             <w:pPr>

</xml_diff>